<commit_message>
Completed Lesson 14's project
</commit_message>
<xml_diff>
--- a/Lesson 14/DIY Capacitor Project.docx
+++ b/Lesson 14/DIY Capacitor Project.docx
@@ -23,7 +23,13 @@
         <w:t xml:space="preserve">The </w:t>
       </w:r>
       <w:r>
-        <w:t>goal of this project is to gain a solid understanding of how capacitors are constructed and how their capacitance is calculated.  Additionally, the time varying nature of capacitors’ charge and discharge time is explored.</w:t>
+        <w:t>goal of this project is to gain a solid understanding of how capacitors are constructed and how their capacitance is calculated.  Additionally, the time varying nature of capacitors’ charge and discharge time</w:t>
+      </w:r>
+      <w:r>
+        <w:t>s</w:t>
+      </w:r>
+      <w:r>
+        <w:t xml:space="preserve"> is explored.</w:t>
       </w:r>
     </w:p>
     <w:p>
@@ -38,8 +44,56 @@
       <w:bookmarkStart w:id="0" w:name="_8ir77k78xce1" w:colFirst="0" w:colLast="0"/>
       <w:bookmarkEnd w:id="0"/>
       <w:r>
-        <w:t>Capacitors are usually made of two conductive plates in parallel separated by a thin non-conductive material called a dielectric.  The capacitance of a capacitor is directly proportional to the surface area of the conductive plates and the permittivity (or dielectric constant which is a measure of goodness or effectiveness) of the dielectric.  The capacitance, on the other hand, is inversely proportional to the distance between the conductive plates; this distance is usually equal to the thickness of the dielectric material.</w:t>
-      </w:r>
+        <w:t>Capacitors are usually made of two conductive plates in parallel</w:t>
+      </w:r>
+      <w:r>
+        <w:t>,</w:t>
+      </w:r>
+      <w:r>
+        <w:t xml:space="preserve"> separated by a thin non-conductive material called a dielectric.  The capacitance of a capacitor is directly proportional to the surface area of the conductive plates and the permittivity (or dielectric constant which is a measure of goodness or effectiveness) of the dielectric.  The capacitance, on the other hand, is inversely proportional to the distance between the conductive plates; this distance is usually equal to the thickness of the dielectric material.</w:t>
+      </w:r>
+    </w:p>
+    <w:p/>
+    <w:p>
+      <m:oMathPara>
+        <m:oMathParaPr>
+          <m:jc m:val="left"/>
+        </m:oMathParaPr>
+        <m:oMath>
+          <m:r>
+            <w:rPr>
+              <w:rFonts w:ascii="Cambria Math" w:hAnsi="Cambria Math"/>
+            </w:rPr>
+            <m:t>C=ϵ</m:t>
+          </m:r>
+          <m:f>
+            <m:fPr>
+              <m:ctrlPr>
+                <w:rPr>
+                  <w:rFonts w:ascii="Cambria Math" w:hAnsi="Cambria Math"/>
+                  <w:i/>
+                </w:rPr>
+              </m:ctrlPr>
+            </m:fPr>
+            <m:num>
+              <m:r>
+                <w:rPr>
+                  <w:rFonts w:ascii="Cambria Math" w:hAnsi="Cambria Math"/>
+                </w:rPr>
+                <m:t>A</m:t>
+              </m:r>
+            </m:num>
+            <m:den>
+              <m:r>
+                <w:rPr>
+                  <w:rFonts w:ascii="Cambria Math" w:hAnsi="Cambria Math"/>
+                </w:rPr>
+                <m:t>d</m:t>
+              </m:r>
+            </m:den>
+          </m:f>
+        </m:oMath>
+      </m:oMathPara>
     </w:p>
     <w:p/>
     <w:p>
@@ -130,6 +184,19 @@
         <w:contextualSpacing w:val="0"/>
       </w:pPr>
       <w:r>
+        <w:t>Painters blue tape</w:t>
+      </w:r>
+    </w:p>
+    <w:p>
+      <w:pPr>
+        <w:pStyle w:val="ListParagraph"/>
+        <w:numPr>
+          <w:ilvl w:val="0"/>
+          <w:numId w:val="11"/>
+        </w:numPr>
+        <w:contextualSpacing w:val="0"/>
+      </w:pPr>
+      <w:r>
         <w:t>Two wire clips</w:t>
       </w:r>
     </w:p>
@@ -140,10 +207,896 @@
     </w:p>
     <w:p>
       <w:pPr>
+        <w:keepNext/>
+        <w:keepLines/>
         <w:contextualSpacing w:val="0"/>
       </w:pPr>
       <w:r>
+        <w:lastRenderedPageBreak/>
         <w:t>Steps:</w:t>
+      </w:r>
+    </w:p>
+    <w:p>
+      <w:pPr>
+        <w:pStyle w:val="ListParagraph"/>
+        <w:keepNext/>
+        <w:keepLines/>
+        <w:numPr>
+          <w:ilvl w:val="0"/>
+          <w:numId w:val="12"/>
+        </w:numPr>
+        <w:contextualSpacing w:val="0"/>
+      </w:pPr>
+      <w:r>
+        <w:rPr>
+          <w:u w:val="single"/>
+        </w:rPr>
+        <w:t>Markings:</w:t>
+      </w:r>
+    </w:p>
+    <w:p>
+      <w:pPr>
+        <w:pStyle w:val="ListParagraph"/>
+        <w:keepNext/>
+        <w:keepLines/>
+        <w:numPr>
+          <w:ilvl w:val="1"/>
+          <w:numId w:val="12"/>
+        </w:numPr>
+        <w:contextualSpacing w:val="0"/>
+      </w:pPr>
+      <w:r>
+        <w:t>Take one paper tube and draw a straight line along its length</w:t>
+      </w:r>
+      <w:r>
+        <w:br/>
+      </w:r>
+      <w:r>
+        <w:br/>
+      </w:r>
+      <w:r>
+        <w:rPr>
+          <w:noProof/>
+          <w:lang w:val="en-US"/>
+        </w:rPr>
+        <w:drawing>
+          <wp:inline distT="0" distB="0" distL="0" distR="0" wp14:anchorId="759AA9C4" wp14:editId="496FBD5D">
+            <wp:extent cx="2806811" cy="2965836"/>
+            <wp:effectExtent l="0" t="0" r="0" b="6350"/>
+            <wp:docPr id="1" name="Picture 1"/>
+            <wp:cNvGraphicFramePr>
+              <a:graphicFrameLocks xmlns:a="http://schemas.openxmlformats.org/drawingml/2006/main" noChangeAspect="1"/>
+            </wp:cNvGraphicFramePr>
+            <a:graphic xmlns:a="http://schemas.openxmlformats.org/drawingml/2006/main">
+              <a:graphicData uri="http://schemas.openxmlformats.org/drawingml/2006/picture">
+                <pic:pic xmlns:pic="http://schemas.openxmlformats.org/drawingml/2006/picture">
+                  <pic:nvPicPr>
+                    <pic:cNvPr id="0" name="20181110_075946_resized.jpg"/>
+                    <pic:cNvPicPr/>
+                  </pic:nvPicPr>
+                  <pic:blipFill rotWithShape="1">
+                    <a:blip r:embed="rId9" cstate="print">
+                      <a:extLst>
+                        <a:ext uri="{28A0092B-C50C-407E-A947-70E740481C1C}">
+                          <a14:useLocalDpi xmlns:a14="http://schemas.microsoft.com/office/drawing/2010/main" val="0"/>
+                        </a:ext>
+                      </a:extLst>
+                    </a:blip>
+                    <a:srcRect l="9627" t="9032" r="13129" b="29715"/>
+                    <a:stretch/>
+                  </pic:blipFill>
+                  <pic:spPr bwMode="auto">
+                    <a:xfrm>
+                      <a:off x="0" y="0"/>
+                      <a:ext cx="2804047" cy="2962916"/>
+                    </a:xfrm>
+                    <a:prstGeom prst="rect">
+                      <a:avLst/>
+                    </a:prstGeom>
+                    <a:ln>
+                      <a:noFill/>
+                    </a:ln>
+                    <a:extLst>
+                      <a:ext uri="{53640926-AAD7-44D8-BBD7-CCE9431645EC}">
+                        <a14:shadowObscured xmlns:a14="http://schemas.microsoft.com/office/drawing/2010/main"/>
+                      </a:ext>
+                    </a:extLst>
+                  </pic:spPr>
+                </pic:pic>
+              </a:graphicData>
+            </a:graphic>
+          </wp:inline>
+        </w:drawing>
+      </w:r>
+      <w:r>
+        <w:br/>
+      </w:r>
+    </w:p>
+    <w:p>
+      <w:pPr>
+        <w:pStyle w:val="ListParagraph"/>
+        <w:numPr>
+          <w:ilvl w:val="1"/>
+          <w:numId w:val="12"/>
+        </w:numPr>
+        <w:contextualSpacing w:val="0"/>
+      </w:pPr>
+      <w:r>
+        <w:t>Place a piece of blue tape along the short edge of your table.  The length of the tape should be approximately the same length of your paper tube.</w:t>
+      </w:r>
+      <w:r>
+        <w:br/>
+      </w:r>
+      <w:r>
+        <w:br/>
+      </w:r>
+      <w:r>
+        <w:rPr>
+          <w:noProof/>
+          <w:lang w:val="en-US"/>
+        </w:rPr>
+        <w:drawing>
+          <wp:inline distT="0" distB="0" distL="0" distR="0">
+            <wp:extent cx="3633746" cy="3188473"/>
+            <wp:effectExtent l="0" t="0" r="5080" b="0"/>
+            <wp:docPr id="2" name="Picture 2"/>
+            <wp:cNvGraphicFramePr>
+              <a:graphicFrameLocks xmlns:a="http://schemas.openxmlformats.org/drawingml/2006/main" noChangeAspect="1"/>
+            </wp:cNvGraphicFramePr>
+            <a:graphic xmlns:a="http://schemas.openxmlformats.org/drawingml/2006/main">
+              <a:graphicData uri="http://schemas.openxmlformats.org/drawingml/2006/picture">
+                <pic:pic xmlns:pic="http://schemas.openxmlformats.org/drawingml/2006/picture">
+                  <pic:nvPicPr>
+                    <pic:cNvPr id="0" name="20181110_080037_resized.jpg"/>
+                    <pic:cNvPicPr/>
+                  </pic:nvPicPr>
+                  <pic:blipFill rotWithShape="1">
+                    <a:blip r:embed="rId10" cstate="print">
+                      <a:extLst>
+                        <a:ext uri="{28A0092B-C50C-407E-A947-70E740481C1C}">
+                          <a14:useLocalDpi xmlns:a14="http://schemas.microsoft.com/office/drawing/2010/main" val="0"/>
+                        </a:ext>
+                      </a:extLst>
+                    </a:blip>
+                    <a:srcRect t="17571" b="16578"/>
+                    <a:stretch/>
+                  </pic:blipFill>
+                  <pic:spPr bwMode="auto">
+                    <a:xfrm>
+                      <a:off x="0" y="0"/>
+                      <a:ext cx="3630168" cy="3185334"/>
+                    </a:xfrm>
+                    <a:prstGeom prst="rect">
+                      <a:avLst/>
+                    </a:prstGeom>
+                    <a:ln>
+                      <a:noFill/>
+                    </a:ln>
+                    <a:extLst>
+                      <a:ext uri="{53640926-AAD7-44D8-BBD7-CCE9431645EC}">
+                        <a14:shadowObscured xmlns:a14="http://schemas.microsoft.com/office/drawing/2010/main"/>
+                      </a:ext>
+                    </a:extLst>
+                  </pic:spPr>
+                </pic:pic>
+              </a:graphicData>
+            </a:graphic>
+          </wp:inline>
+        </w:drawing>
+      </w:r>
+      <w:r>
+        <w:br/>
+      </w:r>
+    </w:p>
+    <w:p>
+      <w:pPr>
+        <w:pStyle w:val="ListParagraph"/>
+        <w:numPr>
+          <w:ilvl w:val="1"/>
+          <w:numId w:val="12"/>
+        </w:numPr>
+        <w:contextualSpacing w:val="0"/>
+      </w:pPr>
+      <w:r>
+        <w:t xml:space="preserve">Align the straight line on your tube to the edge of the blue tape (the edge farther away from the edge of the table.  </w:t>
+      </w:r>
+      <w:r>
+        <w:t xml:space="preserve">Roll the tube away from the edge </w:t>
+      </w:r>
+      <w:r>
+        <w:t xml:space="preserve">of the table </w:t>
+      </w:r>
+      <w:r>
+        <w:lastRenderedPageBreak/>
+        <w:t xml:space="preserve">for 4 complete </w:t>
+      </w:r>
+      <w:r>
+        <w:t>turns</w:t>
+      </w:r>
+      <w:r>
+        <w:t>.  (You should observe the straight line making one complete rotation four times.)</w:t>
+      </w:r>
+    </w:p>
+    <w:p>
+      <w:pPr>
+        <w:pStyle w:val="ListParagraph"/>
+        <w:numPr>
+          <w:ilvl w:val="1"/>
+          <w:numId w:val="12"/>
+        </w:numPr>
+        <w:contextualSpacing w:val="0"/>
+      </w:pPr>
+      <w:r>
+        <w:t>Mark that spot on the table with a</w:t>
+      </w:r>
+      <w:r>
+        <w:t>nother</w:t>
+      </w:r>
+      <w:r>
+        <w:t xml:space="preserve"> piece of blue tape.</w:t>
+      </w:r>
+      <w:r>
+        <w:br/>
+      </w:r>
+      <w:r>
+        <w:br/>
+      </w:r>
+      <w:r>
+        <w:rPr>
+          <w:noProof/>
+          <w:lang w:val="en-US"/>
+        </w:rPr>
+        <w:drawing>
+          <wp:inline distT="0" distB="0" distL="0" distR="0" wp14:anchorId="11BD1B24" wp14:editId="1EC6E801">
+            <wp:extent cx="2176272" cy="2898648"/>
+            <wp:effectExtent l="0" t="0" r="0" b="0"/>
+            <wp:docPr id="3" name="Picture 3"/>
+            <wp:cNvGraphicFramePr>
+              <a:graphicFrameLocks xmlns:a="http://schemas.openxmlformats.org/drawingml/2006/main" noChangeAspect="1"/>
+            </wp:cNvGraphicFramePr>
+            <a:graphic xmlns:a="http://schemas.openxmlformats.org/drawingml/2006/main">
+              <a:graphicData uri="http://schemas.openxmlformats.org/drawingml/2006/picture">
+                <pic:pic xmlns:pic="http://schemas.openxmlformats.org/drawingml/2006/picture">
+                  <pic:nvPicPr>
+                    <pic:cNvPr id="0" name="20181110_080201_resized.jpg"/>
+                    <pic:cNvPicPr/>
+                  </pic:nvPicPr>
+                  <pic:blipFill>
+                    <a:blip r:embed="rId11" cstate="print">
+                      <a:extLst>
+                        <a:ext uri="{28A0092B-C50C-407E-A947-70E740481C1C}">
+                          <a14:useLocalDpi xmlns:a14="http://schemas.microsoft.com/office/drawing/2010/main" val="0"/>
+                        </a:ext>
+                      </a:extLst>
+                    </a:blip>
+                    <a:stretch>
+                      <a:fillRect/>
+                    </a:stretch>
+                  </pic:blipFill>
+                  <pic:spPr>
+                    <a:xfrm>
+                      <a:off x="0" y="0"/>
+                      <a:ext cx="2176272" cy="2898648"/>
+                    </a:xfrm>
+                    <a:prstGeom prst="rect">
+                      <a:avLst/>
+                    </a:prstGeom>
+                  </pic:spPr>
+                </pic:pic>
+              </a:graphicData>
+            </a:graphic>
+          </wp:inline>
+        </w:drawing>
+      </w:r>
+      <w:r>
+        <w:br/>
+      </w:r>
+    </w:p>
+    <w:p>
+      <w:pPr>
+        <w:pStyle w:val="ListParagraph"/>
+        <w:numPr>
+          <w:ilvl w:val="1"/>
+          <w:numId w:val="12"/>
+        </w:numPr>
+        <w:contextualSpacing w:val="0"/>
+      </w:pPr>
+      <w:r>
+        <w:t>Measure the distance between the two tapes.  You will use this to determine the surface area of the conductive plates.</w:t>
+      </w:r>
+      <w:r>
+        <w:br/>
+      </w:r>
+      <w:r>
+        <w:br/>
+      </w:r>
+      <m:oMathPara>
+        <m:oMathParaPr>
+          <m:jc m:val="left"/>
+        </m:oMathParaPr>
+        <m:oMath>
+          <m:r>
+            <w:rPr>
+              <w:rFonts w:ascii="Cambria Math" w:hAnsi="Cambria Math"/>
+            </w:rPr>
+            <m:t>l=__________________c</m:t>
+          </m:r>
+          <m:r>
+            <w:rPr>
+              <w:rFonts w:ascii="Cambria Math" w:hAnsi="Cambria Math"/>
+            </w:rPr>
+            <m:t>m</m:t>
+          </m:r>
+          <m:r>
+            <w:br/>
+          </m:r>
+        </m:oMath>
+      </m:oMathPara>
+    </w:p>
+    <w:p>
+      <w:pPr>
+        <w:pStyle w:val="ListParagraph"/>
+        <w:keepNext/>
+        <w:keepLines/>
+        <w:numPr>
+          <w:ilvl w:val="0"/>
+          <w:numId w:val="12"/>
+        </w:numPr>
+        <w:contextualSpacing w:val="0"/>
+      </w:pPr>
+      <w:r>
+        <w:rPr>
+          <w:u w:val="single"/>
+        </w:rPr>
+        <w:lastRenderedPageBreak/>
+        <w:t>Layering:</w:t>
+      </w:r>
+    </w:p>
+    <w:p>
+      <w:pPr>
+        <w:pStyle w:val="ListParagraph"/>
+        <w:keepLines/>
+        <w:numPr>
+          <w:ilvl w:val="1"/>
+          <w:numId w:val="12"/>
+        </w:numPr>
+        <w:contextualSpacing w:val="0"/>
+      </w:pPr>
+      <w:r>
+        <w:t>Place one layer of saran wrap on the table.  Make sure the end at the edge of the table is wrapped slightly under the table; this way it will not move while you are putting the other layers on.</w:t>
+      </w:r>
+      <w:r>
+        <w:t xml:space="preserve">  The other end should be cut past the second blue tape on the table.</w:t>
+      </w:r>
+      <w:r>
+        <w:br/>
+      </w:r>
+      <w:r>
+        <w:br/>
+      </w:r>
+      <w:r>
+        <w:rPr>
+          <w:noProof/>
+          <w:lang w:val="en-US"/>
+        </w:rPr>
+        <w:drawing>
+          <wp:inline distT="0" distB="0" distL="0" distR="0" wp14:anchorId="10172A08" wp14:editId="63B41D5E">
+            <wp:extent cx="2172989" cy="2719346"/>
+            <wp:effectExtent l="0" t="0" r="0" b="5080"/>
+            <wp:docPr id="4" name="Picture 4"/>
+            <wp:cNvGraphicFramePr>
+              <a:graphicFrameLocks xmlns:a="http://schemas.openxmlformats.org/drawingml/2006/main" noChangeAspect="1"/>
+            </wp:cNvGraphicFramePr>
+            <a:graphic xmlns:a="http://schemas.openxmlformats.org/drawingml/2006/main">
+              <a:graphicData uri="http://schemas.openxmlformats.org/drawingml/2006/picture">
+                <pic:pic xmlns:pic="http://schemas.openxmlformats.org/drawingml/2006/picture">
+                  <pic:nvPicPr>
+                    <pic:cNvPr id="0" name="20181110_080300_resized.jpg"/>
+                    <pic:cNvPicPr/>
+                  </pic:nvPicPr>
+                  <pic:blipFill rotWithShape="1">
+                    <a:blip r:embed="rId12" cstate="print">
+                      <a:extLst>
+                        <a:ext uri="{28A0092B-C50C-407E-A947-70E740481C1C}">
+                          <a14:useLocalDpi xmlns:a14="http://schemas.microsoft.com/office/drawing/2010/main" val="0"/>
+                        </a:ext>
+                      </a:extLst>
+                    </a:blip>
+                    <a:srcRect b="6044"/>
+                    <a:stretch/>
+                  </pic:blipFill>
+                  <pic:spPr bwMode="auto">
+                    <a:xfrm>
+                      <a:off x="0" y="0"/>
+                      <a:ext cx="2176272" cy="2723455"/>
+                    </a:xfrm>
+                    <a:prstGeom prst="rect">
+                      <a:avLst/>
+                    </a:prstGeom>
+                    <a:ln>
+                      <a:noFill/>
+                    </a:ln>
+                    <a:extLst>
+                      <a:ext uri="{53640926-AAD7-44D8-BBD7-CCE9431645EC}">
+                        <a14:shadowObscured xmlns:a14="http://schemas.microsoft.com/office/drawing/2010/main"/>
+                      </a:ext>
+                    </a:extLst>
+                  </pic:spPr>
+                </pic:pic>
+              </a:graphicData>
+            </a:graphic>
+          </wp:inline>
+        </w:drawing>
+      </w:r>
+      <w:r>
+        <w:br/>
+      </w:r>
+    </w:p>
+    <w:p>
+      <w:pPr>
+        <w:pStyle w:val="ListParagraph"/>
+        <w:numPr>
+          <w:ilvl w:val="1"/>
+          <w:numId w:val="12"/>
+        </w:numPr>
+        <w:contextualSpacing w:val="0"/>
+      </w:pPr>
+      <w:r>
+        <w:t xml:space="preserve">Place a layer of aluminum foil over the layer of saran wrap.  The </w:t>
+      </w:r>
+      <w:r>
+        <w:t>two</w:t>
+      </w:r>
+      <w:r>
+        <w:t xml:space="preserve"> edge</w:t>
+      </w:r>
+      <w:r>
+        <w:t>s</w:t>
+      </w:r>
+      <w:r>
+        <w:t xml:space="preserve"> </w:t>
+      </w:r>
+      <w:r>
+        <w:t>of the foil</w:t>
+      </w:r>
+      <w:r>
+        <w:t xml:space="preserve"> should line up with the </w:t>
+      </w:r>
+      <w:r>
+        <w:t xml:space="preserve">“inner” </w:t>
+      </w:r>
+      <w:r>
+        <w:t>edge</w:t>
+      </w:r>
+      <w:r>
+        <w:t>s</w:t>
+      </w:r>
+      <w:r>
+        <w:t xml:space="preserve"> of the blue tape</w:t>
+      </w:r>
+      <w:r>
+        <w:t>s on the table</w:t>
+      </w:r>
+      <w:r>
+        <w:t>.</w:t>
+      </w:r>
+      <w:r>
+        <w:t xml:space="preserve">  </w:t>
+      </w:r>
+      <w:r>
+        <w:t>See the picture below.</w:t>
+      </w:r>
+      <w:r>
+        <w:t xml:space="preserve">  (This way, we are ensuring that the length of the foil is sufficient to go around the tube </w:t>
+      </w:r>
+      <w:r>
+        <w:rPr>
+          <w:u w:val="single"/>
+        </w:rPr>
+        <w:t>4</w:t>
+      </w:r>
+      <w:r>
+        <w:t xml:space="preserve"> times.)</w:t>
+      </w:r>
+      <w:r>
+        <w:br/>
+      </w:r>
+      <w:r>
+        <w:br/>
+      </w:r>
+      <w:r>
+        <w:rPr>
+          <w:noProof/>
+          <w:lang w:val="en-US"/>
+        </w:rPr>
+        <w:drawing>
+          <wp:inline distT="0" distB="0" distL="0" distR="0" wp14:anchorId="2F33FA8B" wp14:editId="781F62A9">
+            <wp:extent cx="2172988" cy="2735248"/>
+            <wp:effectExtent l="0" t="0" r="0" b="8255"/>
+            <wp:docPr id="5" name="Picture 5"/>
+            <wp:cNvGraphicFramePr>
+              <a:graphicFrameLocks xmlns:a="http://schemas.openxmlformats.org/drawingml/2006/main" noChangeAspect="1"/>
+            </wp:cNvGraphicFramePr>
+            <a:graphic xmlns:a="http://schemas.openxmlformats.org/drawingml/2006/main">
+              <a:graphicData uri="http://schemas.openxmlformats.org/drawingml/2006/picture">
+                <pic:pic xmlns:pic="http://schemas.openxmlformats.org/drawingml/2006/picture">
+                  <pic:nvPicPr>
+                    <pic:cNvPr id="0" name="20181110_080552_resized.jpg"/>
+                    <pic:cNvPicPr/>
+                  </pic:nvPicPr>
+                  <pic:blipFill rotWithShape="1">
+                    <a:blip r:embed="rId13" cstate="print">
+                      <a:extLst>
+                        <a:ext uri="{28A0092B-C50C-407E-A947-70E740481C1C}">
+                          <a14:useLocalDpi xmlns:a14="http://schemas.microsoft.com/office/drawing/2010/main" val="0"/>
+                        </a:ext>
+                      </a:extLst>
+                    </a:blip>
+                    <a:srcRect b="5495"/>
+                    <a:stretch/>
+                  </pic:blipFill>
+                  <pic:spPr bwMode="auto">
+                    <a:xfrm>
+                      <a:off x="0" y="0"/>
+                      <a:ext cx="2176272" cy="2739382"/>
+                    </a:xfrm>
+                    <a:prstGeom prst="rect">
+                      <a:avLst/>
+                    </a:prstGeom>
+                    <a:ln>
+                      <a:noFill/>
+                    </a:ln>
+                    <a:extLst>
+                      <a:ext uri="{53640926-AAD7-44D8-BBD7-CCE9431645EC}">
+                        <a14:shadowObscured xmlns:a14="http://schemas.microsoft.com/office/drawing/2010/main"/>
+                      </a:ext>
+                    </a:extLst>
+                  </pic:spPr>
+                </pic:pic>
+              </a:graphicData>
+            </a:graphic>
+          </wp:inline>
+        </w:drawing>
+      </w:r>
+      <w:r>
+        <w:br/>
+      </w:r>
+    </w:p>
+    <w:p>
+      <w:pPr>
+        <w:pStyle w:val="ListParagraph"/>
+        <w:numPr>
+          <w:ilvl w:val="1"/>
+          <w:numId w:val="12"/>
+        </w:numPr>
+        <w:contextualSpacing w:val="0"/>
+      </w:pPr>
+      <w:r>
+        <w:lastRenderedPageBreak/>
+        <w:t>Measure the width of the aluminum foil.</w:t>
+      </w:r>
+      <w:r>
+        <w:br/>
+      </w:r>
+      <w:r>
+        <w:br/>
+      </w:r>
+      <m:oMathPara>
+        <m:oMathParaPr>
+          <m:jc m:val="left"/>
+        </m:oMathParaPr>
+        <m:oMath>
+          <m:r>
+            <w:rPr>
+              <w:rFonts w:ascii="Cambria Math" w:hAnsi="Cambria Math"/>
+            </w:rPr>
+            <m:t>w</m:t>
+          </m:r>
+          <m:r>
+            <w:rPr>
+              <w:rFonts w:ascii="Cambria Math" w:hAnsi="Cambria Math"/>
+            </w:rPr>
+            <m:t>=__________________c</m:t>
+          </m:r>
+          <m:r>
+            <w:rPr>
+              <w:rFonts w:ascii="Cambria Math" w:hAnsi="Cambria Math"/>
+            </w:rPr>
+            <m:t>m</m:t>
+          </m:r>
+          <m:r>
+            <w:br/>
+          </m:r>
+        </m:oMath>
+      </m:oMathPara>
+    </w:p>
+    <w:p>
+      <w:pPr>
+        <w:pStyle w:val="ListParagraph"/>
+        <w:numPr>
+          <w:ilvl w:val="1"/>
+          <w:numId w:val="12"/>
+        </w:numPr>
+        <w:contextualSpacing w:val="0"/>
+      </w:pPr>
+      <w:r>
+        <w:t>Tape the edges of the foil to the saran wrap underneath it.</w:t>
+      </w:r>
+    </w:p>
+    <w:p>
+      <w:pPr>
+        <w:pStyle w:val="ListParagraph"/>
+        <w:numPr>
+          <w:ilvl w:val="1"/>
+          <w:numId w:val="12"/>
+        </w:numPr>
+        <w:contextualSpacing w:val="0"/>
+      </w:pPr>
+      <w:r>
+        <w:t>Cut a narrow strip of aluminum foil and tape it to the bottom left edge of the foil you just put down.  (</w:t>
+      </w:r>
+      <w:r>
+        <w:rPr>
+          <w:i/>
+          <w:iCs/>
+        </w:rPr>
+        <w:t>This will be used as one of the leads of the capacitor.</w:t>
+      </w:r>
+      <w:r>
+        <w:t>)</w:t>
+      </w:r>
+      <w:r>
+        <w:br/>
+      </w:r>
+      <w:r>
+        <w:br/>
+      </w:r>
+      <w:r>
+        <w:rPr>
+          <w:noProof/>
+          <w:lang w:val="en-US"/>
+        </w:rPr>
+        <w:drawing>
+          <wp:inline distT="0" distB="0" distL="0" distR="0">
+            <wp:extent cx="4572000" cy="2472855"/>
+            <wp:effectExtent l="0" t="0" r="0" b="3810"/>
+            <wp:docPr id="6" name="Picture 6"/>
+            <wp:cNvGraphicFramePr>
+              <a:graphicFrameLocks xmlns:a="http://schemas.openxmlformats.org/drawingml/2006/main" noChangeAspect="1"/>
+            </wp:cNvGraphicFramePr>
+            <a:graphic xmlns:a="http://schemas.openxmlformats.org/drawingml/2006/main">
+              <a:graphicData uri="http://schemas.openxmlformats.org/drawingml/2006/picture">
+                <pic:pic xmlns:pic="http://schemas.openxmlformats.org/drawingml/2006/picture">
+                  <pic:nvPicPr>
+                    <pic:cNvPr id="0" name="20181110_080713_resized.jpg"/>
+                    <pic:cNvPicPr/>
+                  </pic:nvPicPr>
+                  <pic:blipFill rotWithShape="1">
+                    <a:blip r:embed="rId14" cstate="print">
+                      <a:extLst>
+                        <a:ext uri="{28A0092B-C50C-407E-A947-70E740481C1C}">
+                          <a14:useLocalDpi xmlns:a14="http://schemas.microsoft.com/office/drawing/2010/main" val="0"/>
+                        </a:ext>
+                      </a:extLst>
+                    </a:blip>
+                    <a:srcRect t="20575" r="4591" b="10620"/>
+                    <a:stretch/>
+                  </pic:blipFill>
+                  <pic:spPr bwMode="auto">
+                    <a:xfrm>
+                      <a:off x="0" y="0"/>
+                      <a:ext cx="4571495" cy="2472582"/>
+                    </a:xfrm>
+                    <a:prstGeom prst="rect">
+                      <a:avLst/>
+                    </a:prstGeom>
+                    <a:ln>
+                      <a:noFill/>
+                    </a:ln>
+                    <a:extLst>
+                      <a:ext uri="{53640926-AAD7-44D8-BBD7-CCE9431645EC}">
+                        <a14:shadowObscured xmlns:a14="http://schemas.microsoft.com/office/drawing/2010/main"/>
+                      </a:ext>
+                    </a:extLst>
+                  </pic:spPr>
+                </pic:pic>
+              </a:graphicData>
+            </a:graphic>
+          </wp:inline>
+        </w:drawing>
+      </w:r>
+      <w:r>
+        <w:br/>
+      </w:r>
+    </w:p>
+    <w:p>
+      <w:pPr>
+        <w:pStyle w:val="ListParagraph"/>
+        <w:keepLines/>
+        <w:numPr>
+          <w:ilvl w:val="1"/>
+          <w:numId w:val="12"/>
+        </w:numPr>
+        <w:contextualSpacing w:val="0"/>
+      </w:pPr>
+      <w:r>
+        <w:t>Fold the strip back on itself and tape it again.  (</w:t>
+      </w:r>
+      <w:r>
+        <w:rPr>
+          <w:i/>
+          <w:iCs/>
+        </w:rPr>
+        <w:t>This strengthens the “lead”</w:t>
+      </w:r>
+      <w:r>
+        <w:t>.)</w:t>
+      </w:r>
+      <w:r>
+        <w:br/>
+      </w:r>
+      <w:r>
+        <w:br/>
+      </w:r>
+      <w:r>
+        <w:rPr>
+          <w:noProof/>
+          <w:lang w:val="en-US"/>
+        </w:rPr>
+        <w:drawing>
+          <wp:inline distT="0" distB="0" distL="0" distR="0">
+            <wp:extent cx="4444779" cy="2552369"/>
+            <wp:effectExtent l="0" t="0" r="0" b="635"/>
+            <wp:docPr id="7" name="Picture 7"/>
+            <wp:cNvGraphicFramePr>
+              <a:graphicFrameLocks xmlns:a="http://schemas.openxmlformats.org/drawingml/2006/main" noChangeAspect="1"/>
+            </wp:cNvGraphicFramePr>
+            <a:graphic xmlns:a="http://schemas.openxmlformats.org/drawingml/2006/main">
+              <a:graphicData uri="http://schemas.openxmlformats.org/drawingml/2006/picture">
+                <pic:pic xmlns:pic="http://schemas.openxmlformats.org/drawingml/2006/picture">
+                  <pic:nvPicPr>
+                    <pic:cNvPr id="0" name="20181110_080748_resized.jpg"/>
+                    <pic:cNvPicPr/>
+                  </pic:nvPicPr>
+                  <pic:blipFill rotWithShape="1">
+                    <a:blip r:embed="rId15" cstate="print">
+                      <a:extLst>
+                        <a:ext uri="{28A0092B-C50C-407E-A947-70E740481C1C}">
+                          <a14:useLocalDpi xmlns:a14="http://schemas.microsoft.com/office/drawing/2010/main" val="0"/>
+                        </a:ext>
+                      </a:extLst>
+                    </a:blip>
+                    <a:srcRect t="19911" r="7246" b="9071"/>
+                    <a:stretch/>
+                  </pic:blipFill>
+                  <pic:spPr bwMode="auto">
+                    <a:xfrm>
+                      <a:off x="0" y="0"/>
+                      <a:ext cx="4444288" cy="2552087"/>
+                    </a:xfrm>
+                    <a:prstGeom prst="rect">
+                      <a:avLst/>
+                    </a:prstGeom>
+                    <a:ln>
+                      <a:noFill/>
+                    </a:ln>
+                    <a:extLst>
+                      <a:ext uri="{53640926-AAD7-44D8-BBD7-CCE9431645EC}">
+                        <a14:shadowObscured xmlns:a14="http://schemas.microsoft.com/office/drawing/2010/main"/>
+                      </a:ext>
+                    </a:extLst>
+                  </pic:spPr>
+                </pic:pic>
+              </a:graphicData>
+            </a:graphic>
+          </wp:inline>
+        </w:drawing>
+      </w:r>
+      <w:r>
+        <w:br/>
+      </w:r>
+    </w:p>
+    <w:p>
+      <w:pPr>
+        <w:pStyle w:val="ListParagraph"/>
+        <w:numPr>
+          <w:ilvl w:val="1"/>
+          <w:numId w:val="12"/>
+        </w:numPr>
+        <w:contextualSpacing w:val="0"/>
+      </w:pPr>
+      <w:r>
+        <w:t>Place a second layer of saran wrap over the first layer of foil.</w:t>
+      </w:r>
+    </w:p>
+    <w:p>
+      <w:pPr>
+        <w:pStyle w:val="ListParagraph"/>
+        <w:numPr>
+          <w:ilvl w:val="1"/>
+          <w:numId w:val="12"/>
+        </w:numPr>
+        <w:contextualSpacing w:val="0"/>
+      </w:pPr>
+      <w:r>
+        <w:t>Place a second layer of aluminum foil over the second layer of saran wrap.  Similar to the first layer of foil, make sure the second layer is placed between the “inner” edges of the blue tapes on the table, and tape the edges of the foil to the saran wrap underneath it.</w:t>
+      </w:r>
+    </w:p>
+    <w:p>
+      <w:pPr>
+        <w:pStyle w:val="ListParagraph"/>
+        <w:numPr>
+          <w:ilvl w:val="1"/>
+          <w:numId w:val="12"/>
+        </w:numPr>
+        <w:contextualSpacing w:val="0"/>
+      </w:pPr>
+      <w:r>
+        <w:lastRenderedPageBreak/>
+        <w:t>Cut a second strip of foil and tape it to the lower right edge of the second foil.</w:t>
+      </w:r>
+      <w:r>
+        <w:br/>
+      </w:r>
+      <w:r>
+        <w:br/>
+      </w:r>
+      <w:r>
+        <w:rPr>
+          <w:noProof/>
+          <w:lang w:val="en-US"/>
+        </w:rPr>
+        <w:drawing>
+          <wp:inline distT="0" distB="0" distL="0" distR="0">
+            <wp:extent cx="4389120" cy="2433100"/>
+            <wp:effectExtent l="0" t="0" r="0" b="5715"/>
+            <wp:docPr id="8" name="Picture 8"/>
+            <wp:cNvGraphicFramePr>
+              <a:graphicFrameLocks xmlns:a="http://schemas.openxmlformats.org/drawingml/2006/main" noChangeAspect="1"/>
+            </wp:cNvGraphicFramePr>
+            <a:graphic xmlns:a="http://schemas.openxmlformats.org/drawingml/2006/main">
+              <a:graphicData uri="http://schemas.openxmlformats.org/drawingml/2006/picture">
+                <pic:pic xmlns:pic="http://schemas.openxmlformats.org/drawingml/2006/picture">
+                  <pic:nvPicPr>
+                    <pic:cNvPr id="0" name="20181110_083056_resized.jpg"/>
+                    <pic:cNvPicPr/>
+                  </pic:nvPicPr>
+                  <pic:blipFill rotWithShape="1">
+                    <a:blip r:embed="rId16" cstate="print">
+                      <a:extLst>
+                        <a:ext uri="{28A0092B-C50C-407E-A947-70E740481C1C}">
+                          <a14:useLocalDpi xmlns:a14="http://schemas.microsoft.com/office/drawing/2010/main" val="0"/>
+                        </a:ext>
+                      </a:extLst>
+                    </a:blip>
+                    <a:srcRect t="11062" r="8407" b="21239"/>
+                    <a:stretch/>
+                  </pic:blipFill>
+                  <pic:spPr bwMode="auto">
+                    <a:xfrm>
+                      <a:off x="0" y="0"/>
+                      <a:ext cx="4388635" cy="2432831"/>
+                    </a:xfrm>
+                    <a:prstGeom prst="rect">
+                      <a:avLst/>
+                    </a:prstGeom>
+                    <a:ln>
+                      <a:noFill/>
+                    </a:ln>
+                    <a:extLst>
+                      <a:ext uri="{53640926-AAD7-44D8-BBD7-CCE9431645EC}">
+                        <a14:shadowObscured xmlns:a14="http://schemas.microsoft.com/office/drawing/2010/main"/>
+                      </a:ext>
+                    </a:extLst>
+                  </pic:spPr>
+                </pic:pic>
+              </a:graphicData>
+            </a:graphic>
+          </wp:inline>
+        </w:drawing>
+      </w:r>
+      <w:r>
+        <w:br/>
       </w:r>
     </w:p>
     <w:p>
@@ -154,9 +1107,102 @@
           <w:numId w:val="12"/>
         </w:numPr>
         <w:contextualSpacing w:val="0"/>
-      </w:pPr>
-      <w:r>
-        <w:t>Take one paper tube and draw a straight line along its length</w:t>
+        <w:rPr>
+          <w:u w:val="single"/>
+        </w:rPr>
+      </w:pPr>
+      <w:r>
+        <w:rPr>
+          <w:u w:val="single"/>
+        </w:rPr>
+        <w:t>Final construction:</w:t>
+      </w:r>
+    </w:p>
+    <w:p>
+      <w:pPr>
+        <w:pStyle w:val="ListParagraph"/>
+        <w:numPr>
+          <w:ilvl w:val="1"/>
+          <w:numId w:val="12"/>
+        </w:numPr>
+        <w:contextualSpacing w:val="0"/>
+        <w:rPr>
+          <w:u w:val="single"/>
+        </w:rPr>
+      </w:pPr>
+      <w:r>
+        <w:t xml:space="preserve">Using a glue </w:t>
+      </w:r>
+      <w:proofErr w:type="gramStart"/>
+      <w:r>
+        <w:t>stick,</w:t>
+      </w:r>
+      <w:proofErr w:type="gramEnd"/>
+      <w:r>
+        <w:t xml:space="preserve"> spread some glue on the surface of the second aluminum foil.  Make sure your partner is holding the foil-saran wrap layers firmly down on the table so that they don’t bunch up during this step.</w:t>
+      </w:r>
+    </w:p>
+    <w:p>
+      <w:pPr>
+        <w:pStyle w:val="ListParagraph"/>
+        <w:numPr>
+          <w:ilvl w:val="1"/>
+          <w:numId w:val="12"/>
+        </w:numPr>
+        <w:contextualSpacing w:val="0"/>
+        <w:rPr>
+          <w:u w:val="single"/>
+        </w:rPr>
+      </w:pPr>
+      <w:r>
+        <w:t>Place your paper tube on the lower edge of the foil-saran wrap layers.  Unfold the saran wrap under the table and roll over the tube.</w:t>
+      </w:r>
+    </w:p>
+    <w:p>
+      <w:pPr>
+        <w:pStyle w:val="ListParagraph"/>
+        <w:numPr>
+          <w:ilvl w:val="1"/>
+          <w:numId w:val="12"/>
+        </w:numPr>
+        <w:contextualSpacing w:val="0"/>
+        <w:rPr>
+          <w:u w:val="single"/>
+        </w:rPr>
+      </w:pPr>
+      <w:r>
+        <w:t>Roll the tube carefully towards the upper edge of the layers.  (</w:t>
+      </w:r>
+      <w:r>
+        <w:rPr>
+          <w:u w:val="single"/>
+        </w:rPr>
+        <w:t>Again, make sure your partner is holding the upper edge of the layers firmly in place</w:t>
+      </w:r>
+      <w:r>
+        <w:t>.</w:t>
+      </w:r>
+      <w:r>
+        <w:t>)</w:t>
+      </w:r>
+    </w:p>
+    <w:p>
+      <w:pPr>
+        <w:pStyle w:val="ListParagraph"/>
+        <w:numPr>
+          <w:ilvl w:val="1"/>
+          <w:numId w:val="12"/>
+        </w:numPr>
+        <w:contextualSpacing w:val="0"/>
+        <w:rPr>
+          <w:u w:val="single"/>
+        </w:rPr>
+      </w:pPr>
+      <w:r>
+        <w:t>Once the layers are completely rolled up, tape the final edge down.</w:t>
+      </w:r>
+      <w:r>
+        <w:br/>
       </w:r>
     </w:p>
     <w:p>
@@ -167,24 +1213,584 @@
           <w:numId w:val="12"/>
         </w:numPr>
         <w:contextualSpacing w:val="0"/>
-      </w:pPr>
-      <w:r>
-        <w:t>Place the tube with the straight line facing down on the table ~1” away from the edge of the table. Mark the spot with a piece of blue tape.</w:t>
-      </w:r>
-      <w:bookmarkStart w:id="1" w:name="_GoBack"/>
-      <w:bookmarkEnd w:id="1"/>
+        <w:rPr>
+          <w:u w:val="single"/>
+        </w:rPr>
+      </w:pPr>
+      <w:r>
+        <w:rPr>
+          <w:u w:val="single"/>
+        </w:rPr>
+        <w:t>Calculate the capacitance:</w:t>
+      </w:r>
+    </w:p>
+    <w:p>
+      <w:pPr>
+        <w:pStyle w:val="ListParagraph"/>
+        <w:numPr>
+          <w:ilvl w:val="1"/>
+          <w:numId w:val="12"/>
+        </w:numPr>
+        <w:contextualSpacing w:val="0"/>
+        <w:rPr>
+          <w:u w:val="single"/>
+        </w:rPr>
+      </w:pPr>
+      <w:r>
+        <w:t>Calculate the surface area of the conductive layers (aluminum foil)</w:t>
+      </w:r>
+      <w:r>
+        <w:br/>
+      </w:r>
+      <w:r>
+        <w:br/>
+      </w:r>
+      <m:oMathPara>
+        <m:oMathParaPr>
+          <m:jc m:val="left"/>
+        </m:oMathParaPr>
+        <m:oMath>
+          <m:r>
+            <w:rPr>
+              <w:rFonts w:ascii="Cambria Math" w:hAnsi="Cambria Math"/>
+            </w:rPr>
+            <m:t>A=l×w=____________________</m:t>
+          </m:r>
+          <m:sSup>
+            <m:sSupPr>
+              <m:ctrlPr>
+                <w:rPr>
+                  <w:rFonts w:ascii="Cambria Math" w:hAnsi="Cambria Math"/>
+                  <w:i/>
+                </w:rPr>
+              </m:ctrlPr>
+            </m:sSupPr>
+            <m:e>
+              <m:r>
+                <w:rPr>
+                  <w:rFonts w:ascii="Cambria Math" w:hAnsi="Cambria Math"/>
+                </w:rPr>
+                <m:t>m</m:t>
+              </m:r>
+            </m:e>
+            <m:sup>
+              <m:r>
+                <w:rPr>
+                  <w:rFonts w:ascii="Cambria Math" w:hAnsi="Cambria Math"/>
+                </w:rPr>
+                <m:t>2</m:t>
+              </m:r>
+            </m:sup>
+          </m:sSup>
+          <m:r>
+            <w:br/>
+          </m:r>
+        </m:oMath>
+      </m:oMathPara>
+    </w:p>
+    <w:p>
+      <w:pPr>
+        <w:pStyle w:val="ListParagraph"/>
+        <w:numPr>
+          <w:ilvl w:val="1"/>
+          <w:numId w:val="12"/>
+        </w:numPr>
+        <w:contextualSpacing w:val="0"/>
+        <w:rPr>
+          <w:u w:val="single"/>
+        </w:rPr>
+      </w:pPr>
+      <w:r>
+        <w:t>Measure the thickness of the saran wrap using a caliper</w:t>
+      </w:r>
+      <w:r>
+        <w:br/>
+      </w:r>
+      <w:r>
+        <w:br/>
+      </w:r>
+      <m:oMathPara>
+        <m:oMathParaPr>
+          <m:jc m:val="left"/>
+        </m:oMathParaPr>
+        <m:oMath>
+          <m:r>
+            <w:rPr>
+              <w:rFonts w:ascii="Cambria Math" w:hAnsi="Cambria Math"/>
+            </w:rPr>
+            <m:t>d=_______________________m</m:t>
+          </m:r>
+          <m:r>
+            <w:br/>
+          </m:r>
+        </m:oMath>
+      </m:oMathPara>
+    </w:p>
+    <w:p>
+      <w:pPr>
+        <w:pStyle w:val="ListParagraph"/>
+        <w:keepLines/>
+        <w:numPr>
+          <w:ilvl w:val="1"/>
+          <w:numId w:val="12"/>
+        </w:numPr>
+        <w:contextualSpacing w:val="0"/>
+        <w:rPr>
+          <w:u w:val="single"/>
+        </w:rPr>
+      </w:pPr>
+      <w:r>
+        <w:lastRenderedPageBreak/>
+        <w:t xml:space="preserve">Below is a table of relative permittivity values.  Relative permittivity is the ratio of the material’s permittivity to that of vacuum </w:t>
+      </w:r>
+      <m:oMath>
+        <m:sSub>
+          <m:sSubPr>
+            <m:ctrlPr>
+              <w:rPr>
+                <w:rFonts w:ascii="Cambria Math" w:hAnsi="Cambria Math"/>
+                <w:i/>
+              </w:rPr>
+            </m:ctrlPr>
+          </m:sSubPr>
+          <m:e>
+            <m:r>
+              <w:rPr>
+                <w:rFonts w:ascii="Cambria Math" w:hAnsi="Cambria Math"/>
+              </w:rPr>
+              <m:t>ϵ</m:t>
+            </m:r>
+          </m:e>
+          <m:sub>
+            <m:r>
+              <w:rPr>
+                <w:rFonts w:ascii="Cambria Math" w:hAnsi="Cambria Math"/>
+              </w:rPr>
+              <m:t>0</m:t>
+            </m:r>
+          </m:sub>
+        </m:sSub>
+        <m:r>
+          <w:rPr>
+            <w:rFonts w:ascii="Cambria Math" w:hAnsi="Cambria Math"/>
+          </w:rPr>
+          <m:t>=</m:t>
+        </m:r>
+        <m:r>
+          <m:rPr>
+            <m:sty m:val="p"/>
+          </m:rPr>
+          <w:rPr>
+            <w:rFonts w:ascii="Cambria Math" w:hAnsi="Cambria Math"/>
+            <w:color w:val="222222"/>
+            <w:sz w:val="21"/>
+            <w:szCs w:val="21"/>
+            <w:shd w:val="clear" w:color="auto" w:fill="FFFFFF"/>
+          </w:rPr>
+          <m:t>8.85×10</m:t>
+        </m:r>
+        <m:r>
+          <m:rPr>
+            <m:sty m:val="p"/>
+          </m:rPr>
+          <w:rPr>
+            <w:rFonts w:ascii="Cambria Math" w:hAnsi="Cambria Math"/>
+            <w:color w:val="222222"/>
+            <w:sz w:val="17"/>
+            <w:szCs w:val="17"/>
+            <w:shd w:val="clear" w:color="auto" w:fill="FFFFFF"/>
+            <w:vertAlign w:val="superscript"/>
+          </w:rPr>
+          <m:t>-12</m:t>
+        </m:r>
+        <m:r>
+          <m:rPr>
+            <m:sty m:val="p"/>
+          </m:rPr>
+          <w:rPr>
+            <w:rFonts w:ascii="Cambria Math" w:hAnsi="Cambria Math"/>
+            <w:color w:val="222222"/>
+            <w:sz w:val="21"/>
+            <w:szCs w:val="21"/>
+            <w:shd w:val="clear" w:color="auto" w:fill="FFFFFF"/>
+          </w:rPr>
+          <m:t> F/m</m:t>
+        </m:r>
+      </m:oMath>
+      <w:r>
+        <w:rPr>
+          <w:color w:val="222222"/>
+          <w:sz w:val="21"/>
+          <w:szCs w:val="21"/>
+          <w:shd w:val="clear" w:color="auto" w:fill="FFFFFF"/>
+        </w:rPr>
+        <w:br/>
+      </w:r>
+      <w:r>
+        <w:rPr>
+          <w:color w:val="222222"/>
+          <w:sz w:val="21"/>
+          <w:szCs w:val="21"/>
+          <w:shd w:val="clear" w:color="auto" w:fill="FFFFFF"/>
+        </w:rPr>
+        <w:br/>
+      </w:r>
+      <w:r>
+        <w:rPr>
+          <w:noProof/>
+          <w:lang w:val="en-US"/>
+        </w:rPr>
+        <w:drawing>
+          <wp:inline distT="0" distB="0" distL="0" distR="0" wp14:anchorId="676B2E92" wp14:editId="15E67EAB">
+            <wp:extent cx="2505456" cy="2313432"/>
+            <wp:effectExtent l="0" t="0" r="9525" b="0"/>
+            <wp:docPr id="11" name="Picture 11" descr="Image result for permittivity table"/>
+            <wp:cNvGraphicFramePr>
+              <a:graphicFrameLocks xmlns:a="http://schemas.openxmlformats.org/drawingml/2006/main" noChangeAspect="1"/>
+            </wp:cNvGraphicFramePr>
+            <a:graphic xmlns:a="http://schemas.openxmlformats.org/drawingml/2006/main">
+              <a:graphicData uri="http://schemas.openxmlformats.org/drawingml/2006/picture">
+                <pic:pic xmlns:pic="http://schemas.openxmlformats.org/drawingml/2006/picture">
+                  <pic:nvPicPr>
+                    <pic:cNvPr id="0" name="Picture 7" descr="Image result for permittivity table"/>
+                    <pic:cNvPicPr>
+                      <a:picLocks noChangeAspect="1" noChangeArrowheads="1"/>
+                    </pic:cNvPicPr>
+                  </pic:nvPicPr>
+                  <pic:blipFill>
+                    <a:blip r:embed="rId17">
+                      <a:extLst>
+                        <a:ext uri="{28A0092B-C50C-407E-A947-70E740481C1C}">
+                          <a14:useLocalDpi xmlns:a14="http://schemas.microsoft.com/office/drawing/2010/main" val="0"/>
+                        </a:ext>
+                      </a:extLst>
+                    </a:blip>
+                    <a:srcRect/>
+                    <a:stretch>
+                      <a:fillRect/>
+                    </a:stretch>
+                  </pic:blipFill>
+                  <pic:spPr bwMode="auto">
+                    <a:xfrm>
+                      <a:off x="0" y="0"/>
+                      <a:ext cx="2505456" cy="2313432"/>
+                    </a:xfrm>
+                    <a:prstGeom prst="rect">
+                      <a:avLst/>
+                    </a:prstGeom>
+                    <a:noFill/>
+                    <a:ln>
+                      <a:noFill/>
+                    </a:ln>
+                  </pic:spPr>
+                </pic:pic>
+              </a:graphicData>
+            </a:graphic>
+          </wp:inline>
+        </w:drawing>
+      </w:r>
+      <w:r>
+        <w:rPr>
+          <w:color w:val="222222"/>
+          <w:sz w:val="21"/>
+          <w:szCs w:val="21"/>
+          <w:shd w:val="clear" w:color="auto" w:fill="FFFFFF"/>
+        </w:rPr>
+        <w:br/>
+      </w:r>
+      <w:r>
+        <w:rPr>
+          <w:u w:val="single"/>
+        </w:rPr>
+        <w:br/>
+      </w:r>
+      <w:r>
+        <w:t>Calculate the permittivity of saran wrap (made of Polyethylene)</w:t>
+      </w:r>
+      <w:r>
+        <w:br/>
+      </w:r>
+      <w:r>
+        <w:br/>
+      </w:r>
+      <m:oMathPara>
+        <m:oMathParaPr>
+          <m:jc m:val="left"/>
+        </m:oMathParaPr>
+        <m:oMath>
+          <m:r>
+            <w:rPr>
+              <w:rFonts w:ascii="Cambria Math" w:hAnsi="Cambria Math"/>
+            </w:rPr>
+            <m:t>ϵ=</m:t>
+          </m:r>
+          <m:sSub>
+            <m:sSubPr>
+              <m:ctrlPr>
+                <w:rPr>
+                  <w:rFonts w:ascii="Cambria Math" w:hAnsi="Cambria Math"/>
+                  <w:i/>
+                </w:rPr>
+              </m:ctrlPr>
+            </m:sSubPr>
+            <m:e>
+              <m:r>
+                <w:rPr>
+                  <w:rFonts w:ascii="Cambria Math" w:hAnsi="Cambria Math"/>
+                </w:rPr>
+                <m:t>ϵ</m:t>
+              </m:r>
+            </m:e>
+            <m:sub>
+              <m:r>
+                <w:rPr>
+                  <w:rFonts w:ascii="Cambria Math" w:hAnsi="Cambria Math"/>
+                </w:rPr>
+                <m:t>r</m:t>
+              </m:r>
+            </m:sub>
+          </m:sSub>
+          <m:sSub>
+            <m:sSubPr>
+              <m:ctrlPr>
+                <w:rPr>
+                  <w:rFonts w:ascii="Cambria Math" w:hAnsi="Cambria Math"/>
+                  <w:i/>
+                </w:rPr>
+              </m:ctrlPr>
+            </m:sSubPr>
+            <m:e>
+              <m:r>
+                <w:rPr>
+                  <w:rFonts w:ascii="Cambria Math" w:hAnsi="Cambria Math"/>
+                </w:rPr>
+                <m:t>ϵ</m:t>
+              </m:r>
+            </m:e>
+            <m:sub>
+              <m:r>
+                <w:rPr>
+                  <w:rFonts w:ascii="Cambria Math" w:hAnsi="Cambria Math"/>
+                </w:rPr>
+                <m:t>0</m:t>
+              </m:r>
+            </m:sub>
+          </m:sSub>
+          <m:r>
+            <w:rPr>
+              <w:rFonts w:ascii="Cambria Math" w:hAnsi="Cambria Math"/>
+            </w:rPr>
+            <m:t>=_____________________F/m</m:t>
+          </m:r>
+          <m:r>
+            <w:br/>
+          </m:r>
+        </m:oMath>
+      </m:oMathPara>
+    </w:p>
+    <w:p>
+      <w:pPr>
+        <w:pStyle w:val="ListParagraph"/>
+        <w:numPr>
+          <w:ilvl w:val="1"/>
+          <w:numId w:val="12"/>
+        </w:numPr>
+        <w:contextualSpacing w:val="0"/>
+      </w:pPr>
+      <w:r>
+        <w:t>Calculate the capacitance.  (</w:t>
+      </w:r>
+      <w:r>
+        <w:rPr>
+          <w:u w:val="single"/>
+        </w:rPr>
+        <w:t>Remember to account for the number of overlapping sections</w:t>
+      </w:r>
+      <w:proofErr w:type="gramStart"/>
+      <w:r>
+        <w:rPr>
+          <w:u w:val="single"/>
+        </w:rPr>
+        <w:t xml:space="preserve">, </w:t>
+      </w:r>
+      <w:proofErr w:type="gramEnd"/>
+      <m:oMath>
+        <m:r>
+          <w:rPr>
+            <w:rFonts w:ascii="Cambria Math" w:hAnsi="Cambria Math"/>
+            <w:u w:val="single"/>
+          </w:rPr>
+          <m:t>n</m:t>
+        </m:r>
+      </m:oMath>
+      <w:r>
+        <w:rPr>
+          <w:u w:val="single"/>
+        </w:rPr>
+        <w:t>,</w:t>
+      </w:r>
+      <w:r>
+        <w:rPr>
+          <w:u w:val="single"/>
+        </w:rPr>
+        <w:t xml:space="preserve"> of the conductive plates</w:t>
+      </w:r>
+      <w:r>
+        <w:t>.)</w:t>
+      </w:r>
+      <w:r>
+        <w:br/>
+      </w:r>
+      <w:r>
+        <w:br/>
+      </w:r>
+      <m:oMathPara>
+        <m:oMathParaPr>
+          <m:jc m:val="left"/>
+        </m:oMathParaPr>
+        <m:oMath>
+          <m:r>
+            <w:rPr>
+              <w:rFonts w:ascii="Cambria Math" w:hAnsi="Cambria Math"/>
+            </w:rPr>
+            <m:t>C=nε</m:t>
+          </m:r>
+          <m:f>
+            <m:fPr>
+              <m:ctrlPr>
+                <w:rPr>
+                  <w:rFonts w:ascii="Cambria Math" w:hAnsi="Cambria Math"/>
+                  <w:i/>
+                </w:rPr>
+              </m:ctrlPr>
+            </m:fPr>
+            <m:num>
+              <m:r>
+                <w:rPr>
+                  <w:rFonts w:ascii="Cambria Math" w:hAnsi="Cambria Math"/>
+                </w:rPr>
+                <m:t>A</m:t>
+              </m:r>
+            </m:num>
+            <m:den>
+              <m:r>
+                <w:rPr>
+                  <w:rFonts w:ascii="Cambria Math" w:hAnsi="Cambria Math"/>
+                </w:rPr>
+                <m:t>d</m:t>
+              </m:r>
+            </m:den>
+          </m:f>
+          <m:r>
+            <w:rPr>
+              <w:rFonts w:ascii="Cambria Math" w:hAnsi="Cambria Math"/>
+            </w:rPr>
+            <m:t>=______________________μF</m:t>
+          </m:r>
+          <m:r>
+            <w:br/>
+          </m:r>
+        </m:oMath>
+      </m:oMathPara>
+    </w:p>
+    <w:p>
+      <w:r>
+        <w:br w:type="page"/>
+      </w:r>
+    </w:p>
+    <w:p>
+      <w:pPr>
+        <w:spacing w:after="120"/>
+        <w:contextualSpacing w:val="0"/>
+      </w:pPr>
+      <w:r>
+        <w:rPr>
+          <w:u w:val="single"/>
+        </w:rPr>
+        <w:lastRenderedPageBreak/>
+        <w:t>Part 2</w:t>
+      </w:r>
+      <w:r>
+        <w:rPr>
+          <w:u w:val="single"/>
+        </w:rPr>
+        <w:t xml:space="preserve">: </w:t>
+      </w:r>
+      <w:r>
+        <w:rPr>
+          <w:u w:val="single"/>
+        </w:rPr>
+        <w:t>Measuring the Capacitance</w:t>
+      </w:r>
     </w:p>
     <w:p>
       <w:pPr>
         <w:pStyle w:val="ListParagraph"/>
         <w:numPr>
           <w:ilvl w:val="0"/>
-          <w:numId w:val="12"/>
+          <w:numId w:val="13"/>
         </w:numPr>
         <w:contextualSpacing w:val="0"/>
       </w:pPr>
       <w:r>
-        <w:t>Roll the tube away from the edge for 4 complete rolls.  (You should observe the straight line making one complete rotation four times.)</w:t>
+        <w:t>Build the following circuit using your DIY capacitor</w:t>
+      </w:r>
+      <w:r>
+        <w:br/>
+      </w:r>
+      <w:r>
+        <w:br/>
+      </w:r>
+      <w:r>
+        <w:rPr>
+          <w:noProof/>
+          <w:lang w:val="en-US"/>
+        </w:rPr>
+        <w:drawing>
+          <wp:inline distT="0" distB="0" distL="0" distR="0" wp14:anchorId="1B6A8C36" wp14:editId="599B209F">
+            <wp:extent cx="4842344" cy="2552369"/>
+            <wp:effectExtent l="0" t="0" r="0" b="635"/>
+            <wp:docPr id="14" name="Picture 14"/>
+            <wp:cNvGraphicFramePr>
+              <a:graphicFrameLocks xmlns:a="http://schemas.openxmlformats.org/drawingml/2006/main" noChangeAspect="1"/>
+            </wp:cNvGraphicFramePr>
+            <a:graphic xmlns:a="http://schemas.openxmlformats.org/drawingml/2006/main">
+              <a:graphicData uri="http://schemas.openxmlformats.org/drawingml/2006/picture">
+                <pic:pic xmlns:pic="http://schemas.openxmlformats.org/drawingml/2006/picture">
+                  <pic:nvPicPr>
+                    <pic:cNvPr id="0" name=""/>
+                    <pic:cNvPicPr/>
+                  </pic:nvPicPr>
+                  <pic:blipFill rotWithShape="1">
+                    <a:blip r:embed="rId18"/>
+                    <a:srcRect l="7621" t="7382" r="10962" b="4858"/>
+                    <a:stretch/>
+                  </pic:blipFill>
+                  <pic:spPr bwMode="auto">
+                    <a:xfrm>
+                      <a:off x="0" y="0"/>
+                      <a:ext cx="4839108" cy="2550663"/>
+                    </a:xfrm>
+                    <a:prstGeom prst="rect">
+                      <a:avLst/>
+                    </a:prstGeom>
+                    <a:ln>
+                      <a:noFill/>
+                    </a:ln>
+                    <a:extLst>
+                      <a:ext uri="{53640926-AAD7-44D8-BBD7-CCE9431645EC}">
+                        <a14:shadowObscured xmlns:a14="http://schemas.microsoft.com/office/drawing/2010/main"/>
+                      </a:ext>
+                    </a:extLst>
+                  </pic:spPr>
+                </pic:pic>
+              </a:graphicData>
+            </a:graphic>
+          </wp:inline>
+        </w:drawing>
+      </w:r>
+      <w:r>
+        <w:br/>
       </w:r>
     </w:p>
     <w:p>
@@ -192,17 +1798,285 @@
         <w:pStyle w:val="ListParagraph"/>
         <w:numPr>
           <w:ilvl w:val="0"/>
-          <w:numId w:val="12"/>
+          <w:numId w:val="13"/>
         </w:numPr>
         <w:contextualSpacing w:val="0"/>
       </w:pPr>
       <w:r>
-        <w:t>Mark that spot on the table with a piece of blue tape.</w:t>
-      </w:r>
+        <w:t xml:space="preserve">Set your function generator to output a square wave at </w:t>
+      </w:r>
+      <w:proofErr w:type="gramStart"/>
+      <w:r>
+        <w:t>an amplitude</w:t>
+      </w:r>
+      <w:proofErr w:type="gramEnd"/>
+      <w:r>
+        <w:t xml:space="preserve"> of 3V and offset of 1.5V.</w:t>
+      </w:r>
+    </w:p>
+    <w:p>
+      <w:pPr>
+        <w:pStyle w:val="ListParagraph"/>
+        <w:numPr>
+          <w:ilvl w:val="0"/>
+          <w:numId w:val="13"/>
+        </w:numPr>
+        <w:contextualSpacing w:val="0"/>
+      </w:pPr>
+      <w:r>
+        <w:t>Connect the output of the function generator to the input of your circuit.</w:t>
+      </w:r>
+    </w:p>
+    <w:p>
+      <w:pPr>
+        <w:pStyle w:val="ListParagraph"/>
+        <w:numPr>
+          <w:ilvl w:val="0"/>
+          <w:numId w:val="13"/>
+        </w:numPr>
+        <w:contextualSpacing w:val="0"/>
+      </w:pPr>
+      <w:r>
+        <w:t xml:space="preserve">Connect your scope probe to </w:t>
+      </w:r>
+      <w:proofErr w:type="spellStart"/>
+      <w:proofErr w:type="gramStart"/>
+      <w:r>
+        <w:t>V</w:t>
+      </w:r>
+      <w:r>
+        <w:rPr>
+          <w:vertAlign w:val="subscript"/>
+        </w:rPr>
+        <w:t>c</w:t>
+      </w:r>
+      <w:proofErr w:type="spellEnd"/>
+      <w:proofErr w:type="gramEnd"/>
+      <w:r>
+        <w:t>.</w:t>
+      </w:r>
+    </w:p>
+    <w:p>
+      <w:pPr>
+        <w:pStyle w:val="ListParagraph"/>
+        <w:numPr>
+          <w:ilvl w:val="0"/>
+          <w:numId w:val="13"/>
+        </w:numPr>
+        <w:contextualSpacing w:val="0"/>
+      </w:pPr>
+      <w:r>
+        <w:t>Adjust the function generator’s frequency until you can clearly observe charge time of the capacitor on the scope.  (See the example below.)</w:t>
+      </w:r>
+      <w:r>
+        <w:br/>
+      </w:r>
+      <w:r>
+        <w:br/>
+      </w:r>
+      <w:r>
+        <w:rPr>
+          <w:noProof/>
+          <w:lang w:val="en-US"/>
+        </w:rPr>
+        <w:drawing>
+          <wp:inline distT="0" distB="0" distL="0" distR="0">
+            <wp:extent cx="5088834" cy="2452727"/>
+            <wp:effectExtent l="0" t="0" r="0" b="5080"/>
+            <wp:docPr id="17" name="Picture 17"/>
+            <wp:cNvGraphicFramePr>
+              <a:graphicFrameLocks xmlns:a="http://schemas.openxmlformats.org/drawingml/2006/main" noChangeAspect="1"/>
+            </wp:cNvGraphicFramePr>
+            <a:graphic xmlns:a="http://schemas.openxmlformats.org/drawingml/2006/main">
+              <a:graphicData uri="http://schemas.openxmlformats.org/drawingml/2006/picture">
+                <pic:pic xmlns:pic="http://schemas.openxmlformats.org/drawingml/2006/picture">
+                  <pic:nvPicPr>
+                    <pic:cNvPr id="0" name="20181017_150533.jpg"/>
+                    <pic:cNvPicPr/>
+                  </pic:nvPicPr>
+                  <pic:blipFill rotWithShape="1">
+                    <a:blip r:embed="rId19" cstate="print">
+                      <a:extLst>
+                        <a:ext uri="{28A0092B-C50C-407E-A947-70E740481C1C}">
+                          <a14:useLocalDpi xmlns:a14="http://schemas.microsoft.com/office/drawing/2010/main" val="0"/>
+                        </a:ext>
+                      </a:extLst>
+                    </a:blip>
+                    <a:srcRect l="23128" t="2716" r="25401" b="53179"/>
+                    <a:stretch/>
+                  </pic:blipFill>
+                  <pic:spPr bwMode="auto">
+                    <a:xfrm>
+                      <a:off x="0" y="0"/>
+                      <a:ext cx="5093208" cy="2454835"/>
+                    </a:xfrm>
+                    <a:prstGeom prst="rect">
+                      <a:avLst/>
+                    </a:prstGeom>
+                    <a:ln>
+                      <a:noFill/>
+                    </a:ln>
+                    <a:extLst>
+                      <a:ext uri="{53640926-AAD7-44D8-BBD7-CCE9431645EC}">
+                        <a14:shadowObscured xmlns:a14="http://schemas.microsoft.com/office/drawing/2010/main"/>
+                      </a:ext>
+                    </a:extLst>
+                  </pic:spPr>
+                </pic:pic>
+              </a:graphicData>
+            </a:graphic>
+          </wp:inline>
+        </w:drawing>
+      </w:r>
+      <w:r>
+        <w:br/>
+      </w:r>
+    </w:p>
+    <w:p>
+      <w:pPr>
+        <w:pStyle w:val="ListParagraph"/>
+        <w:numPr>
+          <w:ilvl w:val="0"/>
+          <w:numId w:val="13"/>
+        </w:numPr>
+        <w:contextualSpacing w:val="0"/>
+      </w:pPr>
+      <w:r>
+        <w:t xml:space="preserve">Measure the charge time from 0V to </w:t>
+      </w:r>
+      <w:r>
+        <w:t>95% of the input voltage</w:t>
+      </w:r>
+      <w:r>
+        <w:br/>
+      </w:r>
+      <w:r>
+        <w:br/>
+      </w:r>
+      <m:oMathPara>
+        <m:oMathParaPr>
+          <m:jc m:val="left"/>
+        </m:oMathParaPr>
+        <m:oMath>
+          <m:r>
+            <w:rPr>
+              <w:rFonts w:ascii="Cambria Math" w:hAnsi="Cambria Math"/>
+            </w:rPr>
+            <m:t>t=__________________s</m:t>
+          </m:r>
+          <m:r>
+            <w:br/>
+          </m:r>
+        </m:oMath>
+      </m:oMathPara>
+    </w:p>
+    <w:p>
+      <w:pPr>
+        <w:pStyle w:val="ListParagraph"/>
+        <w:numPr>
+          <w:ilvl w:val="0"/>
+          <w:numId w:val="13"/>
+        </w:numPr>
+        <w:contextualSpacing w:val="0"/>
+      </w:pPr>
+      <w:r>
+        <w:lastRenderedPageBreak/>
+        <w:t xml:space="preserve">We know that the time it takes to charge a capacitor to 95% of the input value is equal </w:t>
+      </w:r>
+      <w:proofErr w:type="gramStart"/>
+      <w:r>
+        <w:t xml:space="preserve">to </w:t>
+      </w:r>
+      <w:proofErr w:type="gramEnd"/>
+      <m:oMath>
+        <m:r>
+          <w:rPr>
+            <w:rFonts w:ascii="Cambria Math" w:hAnsi="Cambria Math"/>
+          </w:rPr>
+          <m:t>3RC</m:t>
+        </m:r>
+      </m:oMath>
+      <w:r>
+        <w:t>.  Determine the value of your capacitor</w:t>
+      </w:r>
+      <w:r>
+        <w:br/>
+      </w:r>
+      <w:r>
+        <w:br/>
+      </w:r>
+      <m:oMathPara>
+        <m:oMathParaPr>
+          <m:jc m:val="left"/>
+        </m:oMathParaPr>
+        <m:oMath>
+          <m:r>
+            <w:rPr>
+              <w:rFonts w:ascii="Cambria Math" w:hAnsi="Cambria Math"/>
+            </w:rPr>
+            <m:t>C=</m:t>
+          </m:r>
+          <m:f>
+            <m:fPr>
+              <m:ctrlPr>
+                <w:rPr>
+                  <w:rFonts w:ascii="Cambria Math" w:hAnsi="Cambria Math"/>
+                  <w:i/>
+                </w:rPr>
+              </m:ctrlPr>
+            </m:fPr>
+            <m:num>
+              <m:r>
+                <w:rPr>
+                  <w:rFonts w:ascii="Cambria Math" w:hAnsi="Cambria Math"/>
+                </w:rPr>
+                <m:t>t</m:t>
+              </m:r>
+            </m:num>
+            <m:den>
+              <m:r>
+                <w:rPr>
+                  <w:rFonts w:ascii="Cambria Math" w:hAnsi="Cambria Math"/>
+                </w:rPr>
+                <m:t>3R</m:t>
+              </m:r>
+            </m:den>
+          </m:f>
+          <m:r>
+            <w:rPr>
+              <w:rFonts w:ascii="Cambria Math" w:hAnsi="Cambria Math"/>
+            </w:rPr>
+            <m:t>=___________________μF</m:t>
+          </m:r>
+          <m:r>
+            <w:br/>
+          </m:r>
+        </m:oMath>
+      </m:oMathPara>
+    </w:p>
+    <w:p>
+      <w:pPr>
+        <w:pStyle w:val="ListParagraph"/>
+        <w:numPr>
+          <w:ilvl w:val="0"/>
+          <w:numId w:val="13"/>
+        </w:numPr>
+        <w:contextualSpacing w:val="0"/>
+      </w:pPr>
+      <w:r>
+        <w:t>How does this value agree with the value you calculated for the capacitance in Part 1?</w:t>
+      </w:r>
+      <w:bookmarkStart w:id="1" w:name="_GoBack"/>
+      <w:bookmarkEnd w:id="1"/>
+    </w:p>
+    <w:p>
+      <w:pPr>
+        <w:contextualSpacing w:val="0"/>
+      </w:pPr>
     </w:p>
     <w:sectPr>
-      <w:headerReference w:type="default" r:id="rId9"/>
-      <w:footerReference w:type="default" r:id="rId10"/>
+      <w:headerReference w:type="default" r:id="rId20"/>
+      <w:footerReference w:type="default" r:id="rId21"/>
       <w:pgSz w:w="12240" w:h="15840"/>
       <w:pgMar w:top="1440" w:right="1440" w:bottom="1440" w:left="1440" w:header="0" w:footer="576" w:gutter="0"/>
       <w:pgNumType w:start="1"/>
@@ -258,7 +2132,7 @@
       <w:rPr>
         <w:noProof/>
       </w:rPr>
-      <w:t>1</w:t>
+      <w:t>9</w:t>
     </w:r>
     <w:r>
       <w:rPr>
@@ -588,7 +2462,7 @@
         <w:rFonts w:ascii="Symbol" w:hAnsi="Symbol" w:hint="default"/>
       </w:rPr>
     </w:lvl>
-    <w:lvl w:ilvl="1" w:tplc="04090003" w:tentative="1">
+    <w:lvl w:ilvl="1" w:tplc="04090003">
       <w:start w:val="1"/>
       <w:numFmt w:val="bullet"/>
       <w:lvlText w:val="o"/>
@@ -1007,6 +2881,119 @@
     </w:lvl>
   </w:abstractNum>
   <w:abstractNum w:abstractNumId="6">
+    <w:nsid w:val="392630C8"/>
+    <w:multiLevelType w:val="hybridMultilevel"/>
+    <w:tmpl w:val="6D84B85E"/>
+    <w:lvl w:ilvl="0" w:tplc="04090001">
+      <w:start w:val="1"/>
+      <w:numFmt w:val="bullet"/>
+      <w:lvlText w:val=""/>
+      <w:lvlJc w:val="left"/>
+      <w:pPr>
+        <w:ind w:left="720" w:hanging="360"/>
+      </w:pPr>
+      <w:rPr>
+        <w:rFonts w:ascii="Symbol" w:hAnsi="Symbol" w:hint="default"/>
+      </w:rPr>
+    </w:lvl>
+    <w:lvl w:ilvl="1" w:tplc="04090003" w:tentative="1">
+      <w:start w:val="1"/>
+      <w:numFmt w:val="bullet"/>
+      <w:lvlText w:val="o"/>
+      <w:lvlJc w:val="left"/>
+      <w:pPr>
+        <w:ind w:left="1440" w:hanging="360"/>
+      </w:pPr>
+      <w:rPr>
+        <w:rFonts w:ascii="Courier New" w:hAnsi="Courier New" w:cs="Courier New" w:hint="default"/>
+      </w:rPr>
+    </w:lvl>
+    <w:lvl w:ilvl="2" w:tplc="04090005" w:tentative="1">
+      <w:start w:val="1"/>
+      <w:numFmt w:val="bullet"/>
+      <w:lvlText w:val=""/>
+      <w:lvlJc w:val="left"/>
+      <w:pPr>
+        <w:ind w:left="2160" w:hanging="360"/>
+      </w:pPr>
+      <w:rPr>
+        <w:rFonts w:ascii="Wingdings" w:hAnsi="Wingdings" w:hint="default"/>
+      </w:rPr>
+    </w:lvl>
+    <w:lvl w:ilvl="3" w:tplc="04090001" w:tentative="1">
+      <w:start w:val="1"/>
+      <w:numFmt w:val="bullet"/>
+      <w:lvlText w:val=""/>
+      <w:lvlJc w:val="left"/>
+      <w:pPr>
+        <w:ind w:left="2880" w:hanging="360"/>
+      </w:pPr>
+      <w:rPr>
+        <w:rFonts w:ascii="Symbol" w:hAnsi="Symbol" w:hint="default"/>
+      </w:rPr>
+    </w:lvl>
+    <w:lvl w:ilvl="4" w:tplc="04090003" w:tentative="1">
+      <w:start w:val="1"/>
+      <w:numFmt w:val="bullet"/>
+      <w:lvlText w:val="o"/>
+      <w:lvlJc w:val="left"/>
+      <w:pPr>
+        <w:ind w:left="3600" w:hanging="360"/>
+      </w:pPr>
+      <w:rPr>
+        <w:rFonts w:ascii="Courier New" w:hAnsi="Courier New" w:cs="Courier New" w:hint="default"/>
+      </w:rPr>
+    </w:lvl>
+    <w:lvl w:ilvl="5" w:tplc="04090005" w:tentative="1">
+      <w:start w:val="1"/>
+      <w:numFmt w:val="bullet"/>
+      <w:lvlText w:val=""/>
+      <w:lvlJc w:val="left"/>
+      <w:pPr>
+        <w:ind w:left="4320" w:hanging="360"/>
+      </w:pPr>
+      <w:rPr>
+        <w:rFonts w:ascii="Wingdings" w:hAnsi="Wingdings" w:hint="default"/>
+      </w:rPr>
+    </w:lvl>
+    <w:lvl w:ilvl="6" w:tplc="04090001" w:tentative="1">
+      <w:start w:val="1"/>
+      <w:numFmt w:val="bullet"/>
+      <w:lvlText w:val=""/>
+      <w:lvlJc w:val="left"/>
+      <w:pPr>
+        <w:ind w:left="5040" w:hanging="360"/>
+      </w:pPr>
+      <w:rPr>
+        <w:rFonts w:ascii="Symbol" w:hAnsi="Symbol" w:hint="default"/>
+      </w:rPr>
+    </w:lvl>
+    <w:lvl w:ilvl="7" w:tplc="04090003" w:tentative="1">
+      <w:start w:val="1"/>
+      <w:numFmt w:val="bullet"/>
+      <w:lvlText w:val="o"/>
+      <w:lvlJc w:val="left"/>
+      <w:pPr>
+        <w:ind w:left="5760" w:hanging="360"/>
+      </w:pPr>
+      <w:rPr>
+        <w:rFonts w:ascii="Courier New" w:hAnsi="Courier New" w:cs="Courier New" w:hint="default"/>
+      </w:rPr>
+    </w:lvl>
+    <w:lvl w:ilvl="8" w:tplc="04090005" w:tentative="1">
+      <w:start w:val="1"/>
+      <w:numFmt w:val="bullet"/>
+      <w:lvlText w:val=""/>
+      <w:lvlJc w:val="left"/>
+      <w:pPr>
+        <w:ind w:left="6480" w:hanging="360"/>
+      </w:pPr>
+      <w:rPr>
+        <w:rFonts w:ascii="Wingdings" w:hAnsi="Wingdings" w:hint="default"/>
+      </w:rPr>
+    </w:lvl>
+  </w:abstractNum>
+  <w:abstractNum w:abstractNumId="7">
     <w:nsid w:val="4DC95F20"/>
     <w:multiLevelType w:val="hybridMultilevel"/>
     <w:tmpl w:val="3A8EDDA0"/>
@@ -1119,7 +3106,7 @@
       </w:rPr>
     </w:lvl>
   </w:abstractNum>
-  <w:abstractNum w:abstractNumId="7">
+  <w:abstractNum w:abstractNumId="8">
     <w:nsid w:val="53DE3CBE"/>
     <w:multiLevelType w:val="hybridMultilevel"/>
     <w:tmpl w:val="092C359A"/>
@@ -1232,7 +3219,7 @@
       </w:rPr>
     </w:lvl>
   </w:abstractNum>
-  <w:abstractNum w:abstractNumId="8">
+  <w:abstractNum w:abstractNumId="9">
     <w:nsid w:val="572E3700"/>
     <w:multiLevelType w:val="hybridMultilevel"/>
     <w:tmpl w:val="BC9E727A"/>
@@ -1321,7 +3308,7 @@
       </w:pPr>
     </w:lvl>
   </w:abstractNum>
-  <w:abstractNum w:abstractNumId="9">
+  <w:abstractNum w:abstractNumId="10">
     <w:nsid w:val="5DD46177"/>
     <w:multiLevelType w:val="hybridMultilevel"/>
     <w:tmpl w:val="A79468FE"/>
@@ -1407,7 +3394,7 @@
       </w:pPr>
     </w:lvl>
   </w:abstractNum>
-  <w:abstractNum w:abstractNumId="10">
+  <w:abstractNum w:abstractNumId="11">
     <w:nsid w:val="607F3FCF"/>
     <w:multiLevelType w:val="multilevel"/>
     <w:tmpl w:val="E9E6B108"/>
@@ -1520,7 +3507,7 @@
       </w:rPr>
     </w:lvl>
   </w:abstractNum>
-  <w:abstractNum w:abstractNumId="11">
+  <w:abstractNum w:abstractNumId="12">
     <w:nsid w:val="708B53B6"/>
     <w:multiLevelType w:val="multilevel"/>
     <w:tmpl w:val="E9E6B108"/>
@@ -1640,10 +3627,10 @@
     <w:abstractNumId w:val="3"/>
   </w:num>
   <w:num w:numId="3">
-    <w:abstractNumId w:val="9"/>
+    <w:abstractNumId w:val="10"/>
   </w:num>
   <w:num w:numId="4">
-    <w:abstractNumId w:val="7"/>
+    <w:abstractNumId w:val="8"/>
   </w:num>
   <w:num w:numId="5">
     <w:abstractNumId w:val="0"/>
@@ -1655,19 +3642,22 @@
     <w:abstractNumId w:val="5"/>
   </w:num>
   <w:num w:numId="8">
-    <w:abstractNumId w:val="10"/>
+    <w:abstractNumId w:val="11"/>
   </w:num>
   <w:num w:numId="9">
-    <w:abstractNumId w:val="11"/>
+    <w:abstractNumId w:val="12"/>
   </w:num>
   <w:num w:numId="10">
-    <w:abstractNumId w:val="8"/>
+    <w:abstractNumId w:val="9"/>
   </w:num>
   <w:num w:numId="11">
-    <w:abstractNumId w:val="6"/>
+    <w:abstractNumId w:val="7"/>
   </w:num>
   <w:num w:numId="12">
     <w:abstractNumId w:val="2"/>
+  </w:num>
+  <w:num w:numId="13">
+    <w:abstractNumId w:val="6"/>
   </w:num>
 </w:numbering>
 </file>
@@ -3039,7 +5029,7 @@
 </file>
 
 <file path=customXml/itemProps1.xml><?xml version="1.0" encoding="utf-8"?>
-<ds:datastoreItem xmlns:ds="http://schemas.openxmlformats.org/officeDocument/2006/customXml" ds:itemID="{1632DB81-1FE4-42E1-A54E-8EAB34AF4842}">
+<ds:datastoreItem xmlns:ds="http://schemas.openxmlformats.org/officeDocument/2006/customXml" ds:itemID="{F7C90BD0-0C73-43D1-9B3E-4099A2FDFB3D}">
   <ds:schemaRefs>
     <ds:schemaRef ds:uri="http://schemas.openxmlformats.org/officeDocument/2006/bibliography"/>
   </ds:schemaRefs>

</xml_diff>

<commit_message>
Updated DIY Cap project
</commit_message>
<xml_diff>
--- a/Lesson 14/DIY Capacitor Project.docx
+++ b/Lesson 14/DIY Capacitor Project.docx
@@ -146,6 +146,15 @@
       </w:pPr>
       <w:r>
         <w:t>Saran Wrap</w:t>
+      </w:r>
+      <w:r>
+        <w:t xml:space="preserve"> (</w:t>
+      </w:r>
+      <w:r>
+        <w:t>Polyethylene</w:t>
+      </w:r>
+      <w:r>
+        <w:t>)</w:t>
       </w:r>
     </w:p>
     <w:p>
@@ -519,15 +528,12 @@
             <w:rPr>
               <w:rFonts w:ascii="Cambria Math" w:hAnsi="Cambria Math"/>
             </w:rPr>
-            <m:t>l=__________________c</m:t>
+            <m:t>l=__________________cm</m:t>
           </m:r>
           <m:r>
-            <w:rPr>
-              <w:rFonts w:ascii="Cambria Math" w:hAnsi="Cambria Math"/>
-            </w:rPr>
-            <m:t>m</m:t>
-          </m:r>
-          <m:r>
+            <m:rPr>
+              <m:sty m:val="p"/>
+            </m:rPr>
             <w:br/>
           </m:r>
         </m:oMath>
@@ -790,21 +796,12 @@
             <w:rPr>
               <w:rFonts w:ascii="Cambria Math" w:hAnsi="Cambria Math"/>
             </w:rPr>
-            <m:t>w</m:t>
+            <m:t>w=__________________cm</m:t>
           </m:r>
           <m:r>
-            <w:rPr>
-              <w:rFonts w:ascii="Cambria Math" w:hAnsi="Cambria Math"/>
-            </w:rPr>
-            <m:t>=__________________c</m:t>
-          </m:r>
-          <m:r>
-            <w:rPr>
-              <w:rFonts w:ascii="Cambria Math" w:hAnsi="Cambria Math"/>
-            </w:rPr>
-            <m:t>m</m:t>
-          </m:r>
-          <m:r>
+            <m:rPr>
+              <m:sty m:val="p"/>
+            </m:rPr>
             <w:br/>
           </m:r>
         </m:oMath>
@@ -1283,6 +1280,9 @@
             </m:sup>
           </m:sSup>
           <m:r>
+            <m:rPr>
+              <m:sty m:val="p"/>
+            </m:rPr>
             <w:br/>
           </m:r>
         </m:oMath>
@@ -1321,6 +1321,9 @@
             <m:t>d=_______________________m</m:t>
           </m:r>
           <m:r>
+            <m:rPr>
+              <m:sty m:val="p"/>
+            </m:rPr>
             <w:br/>
           </m:r>
         </m:oMath>
@@ -1583,6 +1586,9 @@
             <m:t>=_____________________F/m</m:t>
           </m:r>
           <m:r>
+            <m:rPr>
+              <m:sty m:val="p"/>
+            </m:rPr>
             <w:br/>
           </m:r>
         </m:oMath>
@@ -1688,6 +1694,9 @@
             <m:t>=______________________μF</m:t>
           </m:r>
           <m:r>
+            <m:rPr>
+              <m:sty m:val="p"/>
+            </m:rPr>
             <w:br/>
           </m:r>
         </m:oMath>
@@ -1708,13 +1717,7 @@
           <w:u w:val="single"/>
         </w:rPr>
         <w:lastRenderedPageBreak/>
-        <w:t>Part 2</w:t>
-      </w:r>
-      <w:r>
-        <w:rPr>
-          <w:u w:val="single"/>
-        </w:rPr>
-        <w:t xml:space="preserve">: </w:t>
+        <w:t xml:space="preserve">Part 2: </w:t>
       </w:r>
       <w:r>
         <w:rPr>
@@ -1803,13 +1806,17 @@
         <w:contextualSpacing w:val="0"/>
       </w:pPr>
       <w:r>
-        <w:t xml:space="preserve">Set your function generator to output a square wave at </w:t>
-      </w:r>
-      <w:proofErr w:type="gramStart"/>
-      <w:r>
-        <w:t>an amplitude</w:t>
-      </w:r>
-      <w:proofErr w:type="gramEnd"/>
+        <w:t>Set your function gene</w:t>
+      </w:r>
+      <w:r>
+        <w:t>rator to output a square wave with</w:t>
+      </w:r>
+      <w:r>
+        <w:t xml:space="preserve"> </w:t>
+      </w:r>
+      <w:r>
+        <w:t>amplitude</w:t>
+      </w:r>
       <w:r>
         <w:t xml:space="preserve"> of 3V and offset of 1.5V.</w:t>
       </w:r>
@@ -1866,7 +1873,13 @@
         <w:contextualSpacing w:val="0"/>
       </w:pPr>
       <w:r>
-        <w:t>Adjust the function generator’s frequency until you can clearly observe charge time of the capacitor on the scope.  (See the example below.)</w:t>
+        <w:t xml:space="preserve">Adjust the function generator’s frequency until you can clearly observe </w:t>
+      </w:r>
+      <w:r>
+        <w:t xml:space="preserve">the </w:t>
+      </w:r>
+      <w:r>
+        <w:t>charge time of the capacitor on the scope.  (See the example below.)</w:t>
       </w:r>
       <w:r>
         <w:br/>
@@ -1958,13 +1971,42 @@
           <m:jc m:val="left"/>
         </m:oMathParaPr>
         <m:oMath>
+          <m:sSub>
+            <m:sSubPr>
+              <m:ctrlPr>
+                <w:rPr>
+                  <w:rFonts w:ascii="Cambria Math" w:hAnsi="Cambria Math"/>
+                  <w:i/>
+                </w:rPr>
+              </m:ctrlPr>
+            </m:sSubPr>
+            <m:e>
+              <m:r>
+                <w:rPr>
+                  <w:rFonts w:ascii="Cambria Math" w:hAnsi="Cambria Math"/>
+                </w:rPr>
+                <m:t>t</m:t>
+              </m:r>
+            </m:e>
+            <m:sub>
+              <m:r>
+                <w:rPr>
+                  <w:rFonts w:ascii="Cambria Math" w:hAnsi="Cambria Math"/>
+                </w:rPr>
+                <m:t>3RC</m:t>
+              </m:r>
+            </m:sub>
+          </m:sSub>
           <m:r>
             <w:rPr>
               <w:rFonts w:ascii="Cambria Math" w:hAnsi="Cambria Math"/>
             </w:rPr>
-            <m:t>t=__________________s</m:t>
+            <m:t>=__________________s</m:t>
           </m:r>
           <m:r>
+            <m:rPr>
+              <m:sty m:val="p"/>
+            </m:rPr>
             <w:br/>
           </m:r>
         </m:oMath>
@@ -1999,6 +2041,8 @@
       <w:r>
         <w:t>.  Determine the value of your capacitor</w:t>
       </w:r>
+      <w:bookmarkStart w:id="1" w:name="_GoBack"/>
+      <w:bookmarkEnd w:id="1"/>
       <w:r>
         <w:br/>
       </w:r>
@@ -2026,12 +2070,32 @@
               </m:ctrlPr>
             </m:fPr>
             <m:num>
-              <m:r>
-                <w:rPr>
-                  <w:rFonts w:ascii="Cambria Math" w:hAnsi="Cambria Math"/>
-                </w:rPr>
-                <m:t>t</m:t>
-              </m:r>
+              <m:sSub>
+                <m:sSubPr>
+                  <m:ctrlPr>
+                    <w:rPr>
+                      <w:rFonts w:ascii="Cambria Math" w:hAnsi="Cambria Math"/>
+                      <w:i/>
+                    </w:rPr>
+                  </m:ctrlPr>
+                </m:sSubPr>
+                <m:e>
+                  <m:r>
+                    <w:rPr>
+                      <w:rFonts w:ascii="Cambria Math" w:hAnsi="Cambria Math"/>
+                    </w:rPr>
+                    <m:t>t</m:t>
+                  </m:r>
+                </m:e>
+                <m:sub>
+                  <m:r>
+                    <w:rPr>
+                      <w:rFonts w:ascii="Cambria Math" w:hAnsi="Cambria Math"/>
+                    </w:rPr>
+                    <m:t>3RC</m:t>
+                  </m:r>
+                </m:sub>
+              </m:sSub>
             </m:num>
             <m:den>
               <m:r>
@@ -2049,6 +2113,9 @@
             <m:t>=___________________μF</m:t>
           </m:r>
           <m:r>
+            <m:rPr>
+              <m:sty m:val="p"/>
+            </m:rPr>
             <w:br/>
           </m:r>
         </m:oMath>
@@ -2066,8 +2133,6 @@
       <w:r>
         <w:t>How does this value agree with the value you calculated for the capacitance in Part 1?</w:t>
       </w:r>
-      <w:bookmarkStart w:id="1" w:name="_GoBack"/>
-      <w:bookmarkEnd w:id="1"/>
     </w:p>
     <w:p>
       <w:pPr>
@@ -5029,7 +5094,7 @@
 </file>
 
 <file path=customXml/itemProps1.xml><?xml version="1.0" encoding="utf-8"?>
-<ds:datastoreItem xmlns:ds="http://schemas.openxmlformats.org/officeDocument/2006/customXml" ds:itemID="{F7C90BD0-0C73-43D1-9B3E-4099A2FDFB3D}">
+<ds:datastoreItem xmlns:ds="http://schemas.openxmlformats.org/officeDocument/2006/customXml" ds:itemID="{3E19958A-46E9-4C10-BFB1-DC455F540EBC}">
   <ds:schemaRefs>
     <ds:schemaRef ds:uri="http://schemas.openxmlformats.org/officeDocument/2006/bibliography"/>
   </ds:schemaRefs>

</xml_diff>